<commit_message>
Set the end of Dutchstar period
Set 31st of December, 2016 as my last day at Dutchstar 😢.
</commit_message>
<xml_diff>
--- a/documents/Resume.docx
+++ b/documents/Resume.docx
@@ -233,8 +233,6 @@
               </w:rPr>
               <w:t>volodymyr_kushnir</w:t>
             </w:r>
-            <w:bookmarkStart w:id="0" w:name="_GoBack"/>
-            <w:bookmarkEnd w:id="0"/>
           </w:p>
         </w:tc>
       </w:tr>
@@ -785,7 +783,76 @@
           <w:sz w:val="18"/>
           <w:szCs w:val="18"/>
         </w:rPr>
-        <w:t>present</w:t>
+        <w:t>3</w:t>
+      </w:r>
+      <w:r>
+        <w:rPr>
+          <w:rFonts w:ascii="Open Sans Light" w:hAnsi="Open Sans Light" w:cs="Times"/>
+          <w:i/>
+          <w:iCs/>
+          <w:color w:val="343434"/>
+          <w:sz w:val="18"/>
+          <w:szCs w:val="18"/>
+        </w:rPr>
+        <w:t>1</w:t>
+      </w:r>
+      <w:r>
+        <w:rPr>
+          <w:rFonts w:ascii="Open Sans Light" w:hAnsi="Open Sans Light" w:cs="Times"/>
+          <w:i/>
+          <w:iCs/>
+          <w:color w:val="343434"/>
+          <w:sz w:val="18"/>
+          <w:szCs w:val="18"/>
+          <w:vertAlign w:val="superscript"/>
+        </w:rPr>
+        <w:t>st</w:t>
+      </w:r>
+      <w:r>
+        <w:rPr>
+          <w:rFonts w:ascii="Open Sans Light" w:hAnsi="Open Sans Light" w:cs="Times"/>
+          <w:i/>
+          <w:iCs/>
+          <w:color w:val="343434"/>
+          <w:sz w:val="18"/>
+          <w:szCs w:val="18"/>
+        </w:rPr>
+        <w:t xml:space="preserve"> </w:t>
+      </w:r>
+      <w:r>
+        <w:rPr>
+          <w:rFonts w:ascii="Open Sans Light" w:hAnsi="Open Sans Light" w:cs="Times"/>
+          <w:i/>
+          <w:iCs/>
+          <w:color w:val="343434"/>
+          <w:sz w:val="18"/>
+          <w:szCs w:val="18"/>
+        </w:rPr>
+        <w:t>December</w:t>
+      </w:r>
+      <w:bookmarkStart w:id="0" w:name="_GoBack"/>
+      <w:bookmarkEnd w:id="0"/>
+      <w:r>
+        <w:rPr>
+          <w:rFonts w:ascii="Open Sans Light" w:hAnsi="Open Sans Light" w:cs="Times"/>
+          <w:i/>
+          <w:iCs/>
+          <w:color w:val="343434"/>
+          <w:sz w:val="18"/>
+          <w:szCs w:val="18"/>
+        </w:rPr>
+        <w:t xml:space="preserve"> 201</w:t>
+      </w:r>
+      <w:r>
+        <w:rPr>
+          <w:rFonts w:ascii="Open Sans Light" w:hAnsi="Open Sans Light" w:cs="Times"/>
+          <w:i/>
+          <w:iCs/>
+          <w:color w:val="343434"/>
+          <w:sz w:val="18"/>
+          <w:szCs w:val="18"/>
+        </w:rPr>
+        <w:t>6</w:t>
       </w:r>
     </w:p>
     <w:p>
@@ -3387,7 +3454,6 @@
           <w:sz w:val="18"/>
           <w:szCs w:val="18"/>
         </w:rPr>
-        <w:lastRenderedPageBreak/>
         <w:t xml:space="preserve">Certificates of CCNA Course Completion </w:t>
       </w:r>
       <w:r>
@@ -4928,7 +4994,7 @@
 </file>
 
 <file path=customXml/itemProps1.xml><?xml version="1.0" encoding="utf-8"?>
-<ds:datastoreItem xmlns:ds="http://schemas.openxmlformats.org/officeDocument/2006/customXml" ds:itemID="{B81E7B1C-7455-4F40-87E9-C5EFB2C60FE5}">
+<ds:datastoreItem xmlns:ds="http://schemas.openxmlformats.org/officeDocument/2006/customXml" ds:itemID="{9A7518A2-215B-4C61-B19D-73D6736037DD}">
   <ds:schemaRefs>
     <ds:schemaRef ds:uri="http://schemas.openxmlformats.org/officeDocument/2006/bibliography"/>
   </ds:schemaRefs>

</xml_diff>